<commit_message>
Ejercicio 18: ultimo commit para guardar con seguridad
</commit_message>
<xml_diff>
--- a/Ejercicio_18/analisisEjercicio18.docx
+++ b/Ejercicio_18/analisisEjercicio18.docx
@@ -24,7 +24,17 @@
           <w:color w:val="000000"/>
           <w:shd w:val="clear" w:color="auto" w:fill="FFFFFF"/>
         </w:rPr>
-        <w:t>Crear una clase llamada </w:t>
+        <w:t xml:space="preserve">Crear una </w:t>
+      </w:r>
+      <w:r>
+        <w:rPr>
+          <w:rStyle w:val="c1"/>
+          <w:rFonts w:ascii="Calibri" w:hAnsi="Calibri" w:cs="Calibri"/>
+          <w:color w:val="000000"/>
+          <w:highlight w:val="yellow"/>
+          <w:shd w:val="clear" w:color="auto" w:fill="FFFFFF"/>
+        </w:rPr>
+        <w:t>clase llamada </w:t>
       </w:r>
       <w:r>
         <w:rPr>
@@ -33,6 +43,7 @@
           <w:b/>
           <w:bCs/>
           <w:color w:val="000000"/>
+          <w:highlight w:val="yellow"/>
           <w:shd w:val="clear" w:color="auto" w:fill="FFFFFF"/>
         </w:rPr>
         <w:t>Serie</w:t>
@@ -42,9 +53,19 @@
           <w:rStyle w:val="c1"/>
           <w:rFonts w:ascii="Calibri" w:hAnsi="Calibri" w:cs="Calibri"/>
           <w:color w:val="000000"/>
+          <w:highlight w:val="yellow"/>
           <w:shd w:val="clear" w:color="auto" w:fill="FFFFFF"/>
         </w:rPr>
-        <w:t> con las siguientes características:</w:t>
+        <w:t> con las</w:t>
+      </w:r>
+      <w:r>
+        <w:rPr>
+          <w:rStyle w:val="c1"/>
+          <w:rFonts w:ascii="Calibri" w:hAnsi="Calibri" w:cs="Calibri"/>
+          <w:color w:val="000000"/>
+          <w:shd w:val="clear" w:color="auto" w:fill="FFFFFF"/>
+        </w:rPr>
+        <w:t xml:space="preserve"> siguientes características:</w:t>
       </w:r>
     </w:p>
     <w:p>
@@ -70,7 +91,16 @@
           <w:rFonts w:ascii="Calibri" w:hAnsi="Calibri" w:cs="Calibri"/>
           <w:color w:val="000000"/>
         </w:rPr>
-        <w:t>Sus atributos son </w:t>
+        <w:t xml:space="preserve">Sus atributos </w:t>
+      </w:r>
+      <w:r>
+        <w:rPr>
+          <w:rStyle w:val="c13"/>
+          <w:rFonts w:ascii="Calibri" w:hAnsi="Calibri" w:cs="Calibri"/>
+          <w:color w:val="000000"/>
+          <w:highlight w:val="yellow"/>
+        </w:rPr>
+        <w:t>son </w:t>
       </w:r>
       <w:r>
         <w:rPr>
@@ -79,6 +109,7 @@
           <w:b/>
           <w:bCs/>
           <w:color w:val="000000"/>
+          <w:highlight w:val="yellow"/>
         </w:rPr>
         <w:t>título, numero de temporadas</w:t>
       </w:r>
@@ -87,6 +118,7 @@
           <w:rStyle w:val="c13"/>
           <w:rFonts w:ascii="Calibri" w:hAnsi="Calibri" w:cs="Calibri"/>
           <w:color w:val="000000"/>
+          <w:highlight w:val="yellow"/>
         </w:rPr>
         <w:t>, </w:t>
       </w:r>
@@ -97,6 +129,7 @@
           <w:b/>
           <w:bCs/>
           <w:color w:val="000000"/>
+          <w:highlight w:val="yellow"/>
         </w:rPr>
         <w:t>entregado, género y creador.</w:t>
       </w:r>
@@ -124,7 +157,33 @@
           <w:rFonts w:ascii="Calibri" w:hAnsi="Calibri" w:cs="Calibri"/>
           <w:color w:val="000000"/>
         </w:rPr>
-        <w:t>Por defecto, el número de temporadas es de 3 temporadas y entregado </w:t>
+        <w:t xml:space="preserve">Por defecto, el </w:t>
+      </w:r>
+      <w:r>
+        <w:rPr>
+          <w:rStyle w:val="c13"/>
+          <w:rFonts w:ascii="Calibri" w:hAnsi="Calibri" w:cs="Calibri"/>
+          <w:color w:val="000000"/>
+          <w:highlight w:val="yellow"/>
+        </w:rPr>
+        <w:t>número de temporadas es de 3 temporadas</w:t>
+      </w:r>
+      <w:r>
+        <w:rPr>
+          <w:rStyle w:val="c13"/>
+          <w:rFonts w:ascii="Calibri" w:hAnsi="Calibri" w:cs="Calibri"/>
+          <w:color w:val="000000"/>
+        </w:rPr>
+        <w:t xml:space="preserve"> </w:t>
+      </w:r>
+      <w:r>
+        <w:rPr>
+          <w:rStyle w:val="c13"/>
+          <w:rFonts w:ascii="Calibri" w:hAnsi="Calibri" w:cs="Calibri"/>
+          <w:color w:val="000000"/>
+          <w:highlight w:val="yellow"/>
+        </w:rPr>
+        <w:t>y entregado </w:t>
       </w:r>
       <w:r>
         <w:rPr>
@@ -133,6 +192,7 @@
           <w:b/>
           <w:bCs/>
           <w:color w:val="000000"/>
+          <w:highlight w:val="yellow"/>
         </w:rPr>
         <w:t>false</w:t>
       </w:r>
@@ -142,7 +202,25 @@
           <w:rFonts w:ascii="Calibri" w:hAnsi="Calibri" w:cs="Calibri"/>
           <w:color w:val="000000"/>
         </w:rPr>
-        <w:t>. El resto de atributos serán valores por defecto según el tipo del atributo.</w:t>
+        <w:t xml:space="preserve">. El resto de </w:t>
+      </w:r>
+      <w:proofErr w:type="gramStart"/>
+      <w:r>
+        <w:rPr>
+          <w:rStyle w:val="c1"/>
+          <w:rFonts w:ascii="Calibri" w:hAnsi="Calibri" w:cs="Calibri"/>
+          <w:color w:val="000000"/>
+        </w:rPr>
+        <w:t>atributos</w:t>
+      </w:r>
+      <w:proofErr w:type="gramEnd"/>
+      <w:r>
+        <w:rPr>
+          <w:rStyle w:val="c1"/>
+          <w:rFonts w:ascii="Calibri" w:hAnsi="Calibri" w:cs="Calibri"/>
+          <w:color w:val="000000"/>
+        </w:rPr>
+        <w:t xml:space="preserve"> serán valores por defecto según el tipo del atributo.</w:t>
       </w:r>
     </w:p>
     <w:p>
@@ -186,13 +264,15 @@
           <w:color w:val="000000"/>
           <w:sz w:val="22"/>
           <w:szCs w:val="22"/>
-        </w:rPr>
-      </w:pPr>
-      <w:r>
-        <w:rPr>
-          <w:rStyle w:val="c1"/>
-          <w:rFonts w:ascii="Calibri" w:hAnsi="Calibri" w:cs="Calibri"/>
-          <w:color w:val="000000"/>
+          <w:highlight w:val="yellow"/>
+        </w:rPr>
+      </w:pPr>
+      <w:r>
+        <w:rPr>
+          <w:rStyle w:val="c1"/>
+          <w:rFonts w:ascii="Calibri" w:hAnsi="Calibri" w:cs="Calibri"/>
+          <w:color w:val="000000"/>
+          <w:highlight w:val="yellow"/>
         </w:rPr>
         <w:t>Un constructor por defecto.</w:t>
       </w:r>
@@ -212,15 +292,37 @@
           <w:color w:val="000000"/>
           <w:sz w:val="22"/>
           <w:szCs w:val="22"/>
-        </w:rPr>
-      </w:pPr>
-      <w:r>
-        <w:rPr>
-          <w:rStyle w:val="c1"/>
-          <w:rFonts w:ascii="Calibri" w:hAnsi="Calibri" w:cs="Calibri"/>
-          <w:color w:val="000000"/>
-        </w:rPr>
-        <w:t>Un constructor con el titulo y creador. El resto por defecto.</w:t>
+          <w:highlight w:val="yellow"/>
+        </w:rPr>
+      </w:pPr>
+      <w:r>
+        <w:rPr>
+          <w:rStyle w:val="c1"/>
+          <w:rFonts w:ascii="Calibri" w:hAnsi="Calibri" w:cs="Calibri"/>
+          <w:color w:val="000000"/>
+          <w:highlight w:val="yellow"/>
+        </w:rPr>
+        <w:t xml:space="preserve">Un constructor con el </w:t>
+      </w:r>
+      <w:proofErr w:type="spellStart"/>
+      <w:r>
+        <w:rPr>
+          <w:rStyle w:val="c1"/>
+          <w:rFonts w:ascii="Calibri" w:hAnsi="Calibri" w:cs="Calibri"/>
+          <w:color w:val="000000"/>
+          <w:highlight w:val="yellow"/>
+        </w:rPr>
+        <w:t>titulo</w:t>
+      </w:r>
+      <w:proofErr w:type="spellEnd"/>
+      <w:r>
+        <w:rPr>
+          <w:rStyle w:val="c1"/>
+          <w:rFonts w:ascii="Calibri" w:hAnsi="Calibri" w:cs="Calibri"/>
+          <w:color w:val="000000"/>
+          <w:highlight w:val="yellow"/>
+        </w:rPr>
+        <w:t xml:space="preserve"> y creador. El resto por defecto.</w:t>
       </w:r>
     </w:p>
     <w:p>
@@ -238,13 +340,15 @@
           <w:color w:val="000000"/>
           <w:sz w:val="22"/>
           <w:szCs w:val="22"/>
-        </w:rPr>
-      </w:pPr>
-      <w:r>
-        <w:rPr>
-          <w:rStyle w:val="c1"/>
-          <w:rFonts w:ascii="Calibri" w:hAnsi="Calibri" w:cs="Calibri"/>
-          <w:color w:val="000000"/>
+          <w:highlight w:val="yellow"/>
+        </w:rPr>
+      </w:pPr>
+      <w:r>
+        <w:rPr>
+          <w:rStyle w:val="c1"/>
+          <w:rFonts w:ascii="Calibri" w:hAnsi="Calibri" w:cs="Calibri"/>
+          <w:color w:val="000000"/>
+          <w:highlight w:val="yellow"/>
         </w:rPr>
         <w:t>Un constructor con todos los atributos, excepto de entregado.</w:t>
       </w:r>
@@ -288,15 +392,37 @@
           <w:color w:val="000000"/>
           <w:sz w:val="22"/>
           <w:szCs w:val="22"/>
-        </w:rPr>
-      </w:pPr>
-      <w:r>
-        <w:rPr>
-          <w:rStyle w:val="c1"/>
-          <w:rFonts w:ascii="Calibri" w:hAnsi="Calibri" w:cs="Calibri"/>
-          <w:color w:val="000000"/>
-        </w:rPr>
-        <w:t>Métodos get de todos los atributos, excepto de entregado.</w:t>
+          <w:highlight w:val="yellow"/>
+        </w:rPr>
+      </w:pPr>
+      <w:r>
+        <w:rPr>
+          <w:rStyle w:val="c1"/>
+          <w:rFonts w:ascii="Calibri" w:hAnsi="Calibri" w:cs="Calibri"/>
+          <w:color w:val="000000"/>
+          <w:highlight w:val="yellow"/>
+        </w:rPr>
+        <w:t xml:space="preserve">Métodos </w:t>
+      </w:r>
+      <w:proofErr w:type="spellStart"/>
+      <w:r>
+        <w:rPr>
+          <w:rStyle w:val="c1"/>
+          <w:rFonts w:ascii="Calibri" w:hAnsi="Calibri" w:cs="Calibri"/>
+          <w:color w:val="000000"/>
+          <w:highlight w:val="yellow"/>
+        </w:rPr>
+        <w:t>get</w:t>
+      </w:r>
+      <w:proofErr w:type="spellEnd"/>
+      <w:r>
+        <w:rPr>
+          <w:rStyle w:val="c1"/>
+          <w:rFonts w:ascii="Calibri" w:hAnsi="Calibri" w:cs="Calibri"/>
+          <w:color w:val="000000"/>
+          <w:highlight w:val="yellow"/>
+        </w:rPr>
+        <w:t xml:space="preserve"> de todos los atributos, excepto de entregado.</w:t>
       </w:r>
     </w:p>
     <w:p>
@@ -313,13 +439,15 @@
           <w:color w:val="000000"/>
           <w:sz w:val="22"/>
           <w:szCs w:val="22"/>
-        </w:rPr>
-      </w:pPr>
-      <w:r>
-        <w:rPr>
-          <w:rStyle w:val="c1"/>
-          <w:rFonts w:ascii="Calibri" w:hAnsi="Calibri" w:cs="Calibri"/>
-          <w:color w:val="000000"/>
+          <w:highlight w:val="yellow"/>
+        </w:rPr>
+      </w:pPr>
+      <w:r>
+        <w:rPr>
+          <w:rStyle w:val="c1"/>
+          <w:rFonts w:ascii="Calibri" w:hAnsi="Calibri" w:cs="Calibri"/>
+          <w:color w:val="000000"/>
+          <w:highlight w:val="yellow"/>
         </w:rPr>
         <w:t>Métodos set de todos los atributos, excepto de entregado.</w:t>
       </w:r>
@@ -338,15 +466,37 @@
           <w:color w:val="000000"/>
           <w:sz w:val="22"/>
           <w:szCs w:val="22"/>
-        </w:rPr>
-      </w:pPr>
-      <w:r>
-        <w:rPr>
-          <w:rStyle w:val="c1"/>
-          <w:rFonts w:ascii="Calibri" w:hAnsi="Calibri" w:cs="Calibri"/>
-          <w:color w:val="000000"/>
-        </w:rPr>
-        <w:t>Sobrescribe los métodos toString.</w:t>
+          <w:highlight w:val="yellow"/>
+        </w:rPr>
+      </w:pPr>
+      <w:r>
+        <w:rPr>
+          <w:rStyle w:val="c1"/>
+          <w:rFonts w:ascii="Calibri" w:hAnsi="Calibri" w:cs="Calibri"/>
+          <w:color w:val="000000"/>
+          <w:highlight w:val="yellow"/>
+        </w:rPr>
+        <w:t xml:space="preserve">Sobrescribe los métodos </w:t>
+      </w:r>
+      <w:proofErr w:type="spellStart"/>
+      <w:r>
+        <w:rPr>
+          <w:rStyle w:val="c1"/>
+          <w:rFonts w:ascii="Calibri" w:hAnsi="Calibri" w:cs="Calibri"/>
+          <w:color w:val="000000"/>
+          <w:highlight w:val="yellow"/>
+        </w:rPr>
+        <w:t>toString</w:t>
+      </w:r>
+      <w:proofErr w:type="spellEnd"/>
+      <w:r>
+        <w:rPr>
+          <w:rStyle w:val="c1"/>
+          <w:rFonts w:ascii="Calibri" w:hAnsi="Calibri" w:cs="Calibri"/>
+          <w:color w:val="000000"/>
+          <w:highlight w:val="yellow"/>
+        </w:rPr>
+        <w:t>.</w:t>
       </w:r>
     </w:p>
     <w:p>
@@ -403,6 +553,7 @@
           <w:color w:val="000000"/>
           <w:sz w:val="22"/>
           <w:szCs w:val="22"/>
+          <w:highlight w:val="yellow"/>
         </w:rPr>
       </w:pPr>
       <w:r>
@@ -411,8 +562,18 @@
           <w:rFonts w:ascii="Calibri" w:hAnsi="Calibri" w:cs="Calibri"/>
           <w:color w:val="000000"/>
         </w:rPr>
-        <w:t>Sus atributos son </w:t>
-      </w:r>
+        <w:t xml:space="preserve">Sus </w:t>
+      </w:r>
+      <w:r>
+        <w:rPr>
+          <w:rStyle w:val="c13"/>
+          <w:rFonts w:ascii="Calibri" w:hAnsi="Calibri" w:cs="Calibri"/>
+          <w:color w:val="000000"/>
+          <w:highlight w:val="yellow"/>
+        </w:rPr>
+        <w:t>atributos son </w:t>
+      </w:r>
+      <w:proofErr w:type="spellStart"/>
       <w:r>
         <w:rPr>
           <w:rStyle w:val="c10"/>
@@ -420,14 +581,65 @@
           <w:b/>
           <w:bCs/>
           <w:color w:val="000000"/>
-        </w:rPr>
-        <w:t>titulo, horas estimadas, entregado, genero y compañia</w:t>
-      </w:r>
-      <w:r>
-        <w:rPr>
-          <w:rStyle w:val="c1"/>
-          <w:rFonts w:ascii="Calibri" w:hAnsi="Calibri" w:cs="Calibri"/>
-          <w:color w:val="000000"/>
+          <w:highlight w:val="yellow"/>
+        </w:rPr>
+        <w:t>titulo</w:t>
+      </w:r>
+      <w:proofErr w:type="spellEnd"/>
+      <w:r>
+        <w:rPr>
+          <w:rStyle w:val="c10"/>
+          <w:rFonts w:ascii="Calibri" w:hAnsi="Calibri" w:cs="Calibri"/>
+          <w:b/>
+          <w:bCs/>
+          <w:color w:val="000000"/>
+          <w:highlight w:val="yellow"/>
+        </w:rPr>
+        <w:t xml:space="preserve">, horas estimadas, entregado, </w:t>
+      </w:r>
+      <w:proofErr w:type="spellStart"/>
+      <w:r>
+        <w:rPr>
+          <w:rStyle w:val="c10"/>
+          <w:rFonts w:ascii="Calibri" w:hAnsi="Calibri" w:cs="Calibri"/>
+          <w:b/>
+          <w:bCs/>
+          <w:color w:val="000000"/>
+          <w:highlight w:val="yellow"/>
+        </w:rPr>
+        <w:t>genero</w:t>
+      </w:r>
+      <w:proofErr w:type="spellEnd"/>
+      <w:r>
+        <w:rPr>
+          <w:rStyle w:val="c10"/>
+          <w:rFonts w:ascii="Calibri" w:hAnsi="Calibri" w:cs="Calibri"/>
+          <w:b/>
+          <w:bCs/>
+          <w:color w:val="000000"/>
+          <w:highlight w:val="yellow"/>
+        </w:rPr>
+        <w:t xml:space="preserve"> y </w:t>
+      </w:r>
+      <w:proofErr w:type="spellStart"/>
+      <w:r>
+        <w:rPr>
+          <w:rStyle w:val="c10"/>
+          <w:rFonts w:ascii="Calibri" w:hAnsi="Calibri" w:cs="Calibri"/>
+          <w:b/>
+          <w:bCs/>
+          <w:color w:val="000000"/>
+          <w:highlight w:val="yellow"/>
+        </w:rPr>
+        <w:t>compañia</w:t>
+      </w:r>
+      <w:proofErr w:type="spellEnd"/>
+      <w:r>
+        <w:rPr>
+          <w:rStyle w:val="c1"/>
+          <w:rFonts w:ascii="Calibri" w:hAnsi="Calibri" w:cs="Calibri"/>
+          <w:color w:val="000000"/>
+          <w:highlight w:val="yellow"/>
         </w:rPr>
         <w:t>.</w:t>
       </w:r>
@@ -455,7 +667,59 @@
           <w:rFonts w:ascii="Calibri" w:hAnsi="Calibri" w:cs="Calibri"/>
           <w:color w:val="000000"/>
         </w:rPr>
-        <w:t>Por defecto, las horas estimadas serán de 10 horas y entregado false. El resto de atributos serán valores por defecto según el tipo del atributo.</w:t>
+        <w:t>Por defecto</w:t>
+      </w:r>
+      <w:r>
+        <w:rPr>
+          <w:rStyle w:val="c1"/>
+          <w:rFonts w:ascii="Calibri" w:hAnsi="Calibri" w:cs="Calibri"/>
+          <w:color w:val="000000"/>
+          <w:highlight w:val="yellow"/>
+        </w:rPr>
+        <w:t>, las horas estimadas serán de 10 horas</w:t>
+      </w:r>
+      <w:r>
+        <w:rPr>
+          <w:rStyle w:val="c1"/>
+          <w:rFonts w:ascii="Calibri" w:hAnsi="Calibri" w:cs="Calibri"/>
+          <w:color w:val="000000"/>
+        </w:rPr>
+        <w:t xml:space="preserve"> </w:t>
+      </w:r>
+      <w:r>
+        <w:rPr>
+          <w:rStyle w:val="c1"/>
+          <w:rFonts w:ascii="Calibri" w:hAnsi="Calibri" w:cs="Calibri"/>
+          <w:color w:val="000000"/>
+          <w:highlight w:val="yellow"/>
+        </w:rPr>
+        <w:t>y entregado false</w:t>
+      </w:r>
+      <w:r>
+        <w:rPr>
+          <w:rStyle w:val="c1"/>
+          <w:rFonts w:ascii="Calibri" w:hAnsi="Calibri" w:cs="Calibri"/>
+          <w:color w:val="000000"/>
+        </w:rPr>
+        <w:t xml:space="preserve">. El resto de </w:t>
+      </w:r>
+      <w:proofErr w:type="gramStart"/>
+      <w:r>
+        <w:rPr>
+          <w:rStyle w:val="c1"/>
+          <w:rFonts w:ascii="Calibri" w:hAnsi="Calibri" w:cs="Calibri"/>
+          <w:color w:val="000000"/>
+        </w:rPr>
+        <w:t>atributos</w:t>
+      </w:r>
+      <w:proofErr w:type="gramEnd"/>
+      <w:r>
+        <w:rPr>
+          <w:rStyle w:val="c1"/>
+          <w:rFonts w:ascii="Calibri" w:hAnsi="Calibri" w:cs="Calibri"/>
+          <w:color w:val="000000"/>
+        </w:rPr>
+        <w:t xml:space="preserve"> serán valores por defecto según el tipo del atributo.</w:t>
       </w:r>
     </w:p>
     <w:p>
@@ -481,7 +745,25 @@
           <w:rFonts w:ascii="Calibri" w:hAnsi="Calibri" w:cs="Calibri"/>
           <w:color w:val="000000"/>
         </w:rPr>
-        <w:t>Los constructores que se implementaran serán:</w:t>
+        <w:t xml:space="preserve">Los constructores que se </w:t>
+      </w:r>
+      <w:proofErr w:type="gramStart"/>
+      <w:r>
+        <w:rPr>
+          <w:rStyle w:val="c1"/>
+          <w:rFonts w:ascii="Calibri" w:hAnsi="Calibri" w:cs="Calibri"/>
+          <w:color w:val="000000"/>
+        </w:rPr>
+        <w:t>implementaran</w:t>
+      </w:r>
+      <w:proofErr w:type="gramEnd"/>
+      <w:r>
+        <w:rPr>
+          <w:rStyle w:val="c1"/>
+          <w:rFonts w:ascii="Calibri" w:hAnsi="Calibri" w:cs="Calibri"/>
+          <w:color w:val="000000"/>
+        </w:rPr>
+        <w:t xml:space="preserve"> serán:</w:t>
       </w:r>
     </w:p>
     <w:p>
@@ -499,13 +781,15 @@
           <w:color w:val="000000"/>
           <w:sz w:val="22"/>
           <w:szCs w:val="22"/>
-        </w:rPr>
-      </w:pPr>
-      <w:r>
-        <w:rPr>
-          <w:rStyle w:val="c1"/>
-          <w:rFonts w:ascii="Calibri" w:hAnsi="Calibri" w:cs="Calibri"/>
-          <w:color w:val="000000"/>
+          <w:highlight w:val="yellow"/>
+        </w:rPr>
+      </w:pPr>
+      <w:r>
+        <w:rPr>
+          <w:rStyle w:val="c1"/>
+          <w:rFonts w:ascii="Calibri" w:hAnsi="Calibri" w:cs="Calibri"/>
+          <w:color w:val="000000"/>
+          <w:highlight w:val="yellow"/>
         </w:rPr>
         <w:t>Un constructor por defecto.</w:t>
       </w:r>
@@ -525,15 +809,37 @@
           <w:color w:val="000000"/>
           <w:sz w:val="22"/>
           <w:szCs w:val="22"/>
-        </w:rPr>
-      </w:pPr>
-      <w:r>
-        <w:rPr>
-          <w:rStyle w:val="c1"/>
-          <w:rFonts w:ascii="Calibri" w:hAnsi="Calibri" w:cs="Calibri"/>
-          <w:color w:val="000000"/>
-        </w:rPr>
-        <w:t>Un constructor con el titulo y horas estimadas. El resto por defecto.</w:t>
+          <w:highlight w:val="yellow"/>
+        </w:rPr>
+      </w:pPr>
+      <w:r>
+        <w:rPr>
+          <w:rStyle w:val="c1"/>
+          <w:rFonts w:ascii="Calibri" w:hAnsi="Calibri" w:cs="Calibri"/>
+          <w:color w:val="000000"/>
+          <w:highlight w:val="yellow"/>
+        </w:rPr>
+        <w:t xml:space="preserve">Un constructor con el </w:t>
+      </w:r>
+      <w:proofErr w:type="spellStart"/>
+      <w:r>
+        <w:rPr>
+          <w:rStyle w:val="c1"/>
+          <w:rFonts w:ascii="Calibri" w:hAnsi="Calibri" w:cs="Calibri"/>
+          <w:color w:val="000000"/>
+          <w:highlight w:val="yellow"/>
+        </w:rPr>
+        <w:t>titulo</w:t>
+      </w:r>
+      <w:proofErr w:type="spellEnd"/>
+      <w:r>
+        <w:rPr>
+          <w:rStyle w:val="c1"/>
+          <w:rFonts w:ascii="Calibri" w:hAnsi="Calibri" w:cs="Calibri"/>
+          <w:color w:val="000000"/>
+          <w:highlight w:val="yellow"/>
+        </w:rPr>
+        <w:t xml:space="preserve"> y horas estimadas. El resto por defecto.</w:t>
       </w:r>
     </w:p>
     <w:p>
@@ -551,13 +857,15 @@
           <w:color w:val="000000"/>
           <w:sz w:val="22"/>
           <w:szCs w:val="22"/>
-        </w:rPr>
-      </w:pPr>
-      <w:r>
-        <w:rPr>
-          <w:rStyle w:val="c1"/>
-          <w:rFonts w:ascii="Calibri" w:hAnsi="Calibri" w:cs="Calibri"/>
-          <w:color w:val="000000"/>
+          <w:highlight w:val="yellow"/>
+        </w:rPr>
+      </w:pPr>
+      <w:r>
+        <w:rPr>
+          <w:rStyle w:val="c1"/>
+          <w:rFonts w:ascii="Calibri" w:hAnsi="Calibri" w:cs="Calibri"/>
+          <w:color w:val="000000"/>
+          <w:highlight w:val="yellow"/>
         </w:rPr>
         <w:t>Un constructor con todos los atributos, excepto de entregado.</w:t>
       </w:r>
@@ -601,15 +909,37 @@
           <w:color w:val="000000"/>
           <w:sz w:val="22"/>
           <w:szCs w:val="22"/>
-        </w:rPr>
-      </w:pPr>
-      <w:r>
-        <w:rPr>
-          <w:rStyle w:val="c1"/>
-          <w:rFonts w:ascii="Calibri" w:hAnsi="Calibri" w:cs="Calibri"/>
-          <w:color w:val="000000"/>
-        </w:rPr>
-        <w:t>Métodos get de todos los atributos, excepto de entregado.</w:t>
+          <w:highlight w:val="yellow"/>
+        </w:rPr>
+      </w:pPr>
+      <w:r>
+        <w:rPr>
+          <w:rStyle w:val="c1"/>
+          <w:rFonts w:ascii="Calibri" w:hAnsi="Calibri" w:cs="Calibri"/>
+          <w:color w:val="000000"/>
+          <w:highlight w:val="yellow"/>
+        </w:rPr>
+        <w:t xml:space="preserve">Métodos </w:t>
+      </w:r>
+      <w:proofErr w:type="spellStart"/>
+      <w:r>
+        <w:rPr>
+          <w:rStyle w:val="c1"/>
+          <w:rFonts w:ascii="Calibri" w:hAnsi="Calibri" w:cs="Calibri"/>
+          <w:color w:val="000000"/>
+          <w:highlight w:val="yellow"/>
+        </w:rPr>
+        <w:t>get</w:t>
+      </w:r>
+      <w:proofErr w:type="spellEnd"/>
+      <w:r>
+        <w:rPr>
+          <w:rStyle w:val="c1"/>
+          <w:rFonts w:ascii="Calibri" w:hAnsi="Calibri" w:cs="Calibri"/>
+          <w:color w:val="000000"/>
+          <w:highlight w:val="yellow"/>
+        </w:rPr>
+        <w:t xml:space="preserve"> de todos los atributos, excepto de entregado.</w:t>
       </w:r>
     </w:p>
     <w:p>
@@ -626,13 +956,15 @@
           <w:color w:val="000000"/>
           <w:sz w:val="22"/>
           <w:szCs w:val="22"/>
-        </w:rPr>
-      </w:pPr>
-      <w:r>
-        <w:rPr>
-          <w:rStyle w:val="c1"/>
-          <w:rFonts w:ascii="Calibri" w:hAnsi="Calibri" w:cs="Calibri"/>
-          <w:color w:val="000000"/>
+          <w:highlight w:val="yellow"/>
+        </w:rPr>
+      </w:pPr>
+      <w:r>
+        <w:rPr>
+          <w:rStyle w:val="c1"/>
+          <w:rFonts w:ascii="Calibri" w:hAnsi="Calibri" w:cs="Calibri"/>
+          <w:color w:val="000000"/>
+          <w:highlight w:val="yellow"/>
         </w:rPr>
         <w:t>Métodos set de todos los atributos, excepto de entregado.</w:t>
       </w:r>
@@ -651,15 +983,37 @@
           <w:color w:val="000000"/>
           <w:sz w:val="22"/>
           <w:szCs w:val="22"/>
-        </w:rPr>
-      </w:pPr>
-      <w:r>
-        <w:rPr>
-          <w:rStyle w:val="c1"/>
-          <w:rFonts w:ascii="Calibri" w:hAnsi="Calibri" w:cs="Calibri"/>
-          <w:color w:val="000000"/>
-        </w:rPr>
-        <w:t>Sobrescribe los métodos toString.</w:t>
+          <w:highlight w:val="yellow"/>
+        </w:rPr>
+      </w:pPr>
+      <w:r>
+        <w:rPr>
+          <w:rStyle w:val="c1"/>
+          <w:rFonts w:ascii="Calibri" w:hAnsi="Calibri" w:cs="Calibri"/>
+          <w:color w:val="000000"/>
+          <w:highlight w:val="yellow"/>
+        </w:rPr>
+        <w:t xml:space="preserve">Sobrescribe los métodos </w:t>
+      </w:r>
+      <w:proofErr w:type="spellStart"/>
+      <w:r>
+        <w:rPr>
+          <w:rStyle w:val="c1"/>
+          <w:rFonts w:ascii="Calibri" w:hAnsi="Calibri" w:cs="Calibri"/>
+          <w:color w:val="000000"/>
+          <w:highlight w:val="yellow"/>
+        </w:rPr>
+        <w:t>toString</w:t>
+      </w:r>
+      <w:proofErr w:type="spellEnd"/>
+      <w:r>
+        <w:rPr>
+          <w:rStyle w:val="c1"/>
+          <w:rFonts w:ascii="Calibri" w:hAnsi="Calibri" w:cs="Calibri"/>
+          <w:color w:val="000000"/>
+          <w:highlight w:val="yellow"/>
+        </w:rPr>
+        <w:t>.</w:t>
       </w:r>
     </w:p>
     <w:p>
@@ -733,8 +1087,10 @@
           <w:color w:val="000000"/>
           <w:sz w:val="22"/>
           <w:szCs w:val="22"/>
-        </w:rPr>
-      </w:pPr>
+          <w:highlight w:val="yellow"/>
+        </w:rPr>
+      </w:pPr>
+      <w:proofErr w:type="gramStart"/>
       <w:r>
         <w:rPr>
           <w:rStyle w:val="c10"/>
@@ -742,14 +1098,28 @@
           <w:b/>
           <w:bCs/>
           <w:color w:val="000000"/>
-        </w:rPr>
-        <w:t>entregar()</w:t>
-      </w:r>
-      <w:r>
-        <w:rPr>
-          <w:rStyle w:val="c1"/>
-          <w:rFonts w:ascii="Calibri" w:hAnsi="Calibri" w:cs="Calibri"/>
-          <w:color w:val="000000"/>
+          <w:highlight w:val="yellow"/>
+        </w:rPr>
+        <w:t>entregar(</w:t>
+      </w:r>
+      <w:proofErr w:type="gramEnd"/>
+      <w:r>
+        <w:rPr>
+          <w:rStyle w:val="c10"/>
+          <w:rFonts w:ascii="Calibri" w:hAnsi="Calibri" w:cs="Calibri"/>
+          <w:b/>
+          <w:bCs/>
+          <w:color w:val="000000"/>
+          <w:highlight w:val="yellow"/>
+        </w:rPr>
+        <w:t>)</w:t>
+      </w:r>
+      <w:r>
+        <w:rPr>
+          <w:rStyle w:val="c1"/>
+          <w:rFonts w:ascii="Calibri" w:hAnsi="Calibri" w:cs="Calibri"/>
+          <w:color w:val="000000"/>
+          <w:highlight w:val="yellow"/>
         </w:rPr>
         <w:t>: cambia el atributo prestado a true.</w:t>
       </w:r>
@@ -769,8 +1139,10 @@
           <w:color w:val="000000"/>
           <w:sz w:val="22"/>
           <w:szCs w:val="22"/>
-        </w:rPr>
-      </w:pPr>
+          <w:highlight w:val="yellow"/>
+        </w:rPr>
+      </w:pPr>
+      <w:proofErr w:type="gramStart"/>
       <w:r>
         <w:rPr>
           <w:rStyle w:val="c10"/>
@@ -778,14 +1150,28 @@
           <w:b/>
           <w:bCs/>
           <w:color w:val="000000"/>
-        </w:rPr>
-        <w:t>devolver()</w:t>
-      </w:r>
-      <w:r>
-        <w:rPr>
-          <w:rStyle w:val="c1"/>
-          <w:rFonts w:ascii="Calibri" w:hAnsi="Calibri" w:cs="Calibri"/>
-          <w:color w:val="000000"/>
+          <w:highlight w:val="yellow"/>
+        </w:rPr>
+        <w:t>devolver(</w:t>
+      </w:r>
+      <w:proofErr w:type="gramEnd"/>
+      <w:r>
+        <w:rPr>
+          <w:rStyle w:val="c10"/>
+          <w:rFonts w:ascii="Calibri" w:hAnsi="Calibri" w:cs="Calibri"/>
+          <w:b/>
+          <w:bCs/>
+          <w:color w:val="000000"/>
+          <w:highlight w:val="yellow"/>
+        </w:rPr>
+        <w:t>)</w:t>
+      </w:r>
+      <w:r>
+        <w:rPr>
+          <w:rStyle w:val="c1"/>
+          <w:rFonts w:ascii="Calibri" w:hAnsi="Calibri" w:cs="Calibri"/>
+          <w:color w:val="000000"/>
+          <w:highlight w:val="yellow"/>
         </w:rPr>
         <w:t>: cambia el atributo prestado a false.</w:t>
       </w:r>
@@ -805,8 +1191,11 @@
           <w:color w:val="000000"/>
           <w:sz w:val="22"/>
           <w:szCs w:val="22"/>
-        </w:rPr>
-      </w:pPr>
+          <w:highlight w:val="yellow"/>
+        </w:rPr>
+      </w:pPr>
+      <w:proofErr w:type="spellStart"/>
+      <w:proofErr w:type="gramStart"/>
       <w:r>
         <w:rPr>
           <w:rStyle w:val="c10"/>
@@ -814,14 +1203,40 @@
           <w:b/>
           <w:bCs/>
           <w:color w:val="000000"/>
-        </w:rPr>
-        <w:t>isEntregado()</w:t>
-      </w:r>
-      <w:r>
-        <w:rPr>
-          <w:rStyle w:val="c1"/>
-          <w:rFonts w:ascii="Calibri" w:hAnsi="Calibri" w:cs="Calibri"/>
-          <w:color w:val="000000"/>
+          <w:highlight w:val="yellow"/>
+        </w:rPr>
+        <w:t>isEntregado</w:t>
+      </w:r>
+      <w:proofErr w:type="spellEnd"/>
+      <w:r>
+        <w:rPr>
+          <w:rStyle w:val="c10"/>
+          <w:rFonts w:ascii="Calibri" w:hAnsi="Calibri" w:cs="Calibri"/>
+          <w:b/>
+          <w:bCs/>
+          <w:color w:val="000000"/>
+          <w:highlight w:val="yellow"/>
+        </w:rPr>
+        <w:t>(</w:t>
+      </w:r>
+      <w:proofErr w:type="gramEnd"/>
+      <w:r>
+        <w:rPr>
+          <w:rStyle w:val="c10"/>
+          <w:rFonts w:ascii="Calibri" w:hAnsi="Calibri" w:cs="Calibri"/>
+          <w:b/>
+          <w:bCs/>
+          <w:color w:val="000000"/>
+          <w:highlight w:val="yellow"/>
+        </w:rPr>
+        <w:t>)</w:t>
+      </w:r>
+      <w:r>
+        <w:rPr>
+          <w:rStyle w:val="c1"/>
+          <w:rFonts w:ascii="Calibri" w:hAnsi="Calibri" w:cs="Calibri"/>
+          <w:color w:val="000000"/>
+          <w:highlight w:val="yellow"/>
         </w:rPr>
         <w:t>: devuelve el estado del atributo prestado.</w:t>
       </w:r>
@@ -852,6 +1267,7 @@
         <w:lastRenderedPageBreak/>
         <w:t>Método </w:t>
       </w:r>
+      <w:proofErr w:type="spellStart"/>
       <w:r>
         <w:rPr>
           <w:rStyle w:val="c10"/>
@@ -860,15 +1276,84 @@
           <w:bCs/>
           <w:color w:val="000000"/>
         </w:rPr>
-        <w:t>compareTo (Object a)</w:t>
-      </w:r>
-      <w:r>
-        <w:rPr>
-          <w:rStyle w:val="c1"/>
-          <w:rFonts w:ascii="Calibri" w:hAnsi="Calibri" w:cs="Calibri"/>
-          <w:color w:val="000000"/>
-        </w:rPr>
-        <w:t>, compara las horas estimadas en los videojuegos y en las series el numero de temporadas. Como parámetro que tenga un objeto, no es necesario que implementes la interfaz Comparable. Recuerda el uso de los casting de objetos.</w:t>
+        <w:t>compareTo</w:t>
+      </w:r>
+      <w:proofErr w:type="spellEnd"/>
+      <w:r>
+        <w:rPr>
+          <w:rStyle w:val="c10"/>
+          <w:rFonts w:ascii="Calibri" w:hAnsi="Calibri" w:cs="Calibri"/>
+          <w:b/>
+          <w:bCs/>
+          <w:color w:val="000000"/>
+        </w:rPr>
+        <w:t xml:space="preserve"> (</w:t>
+      </w:r>
+      <w:proofErr w:type="spellStart"/>
+      <w:r>
+        <w:rPr>
+          <w:rStyle w:val="c10"/>
+          <w:rFonts w:ascii="Calibri" w:hAnsi="Calibri" w:cs="Calibri"/>
+          <w:b/>
+          <w:bCs/>
+          <w:color w:val="000000"/>
+        </w:rPr>
+        <w:t>Object</w:t>
+      </w:r>
+      <w:proofErr w:type="spellEnd"/>
+      <w:r>
+        <w:rPr>
+          <w:rStyle w:val="c10"/>
+          <w:rFonts w:ascii="Calibri" w:hAnsi="Calibri" w:cs="Calibri"/>
+          <w:b/>
+          <w:bCs/>
+          <w:color w:val="000000"/>
+        </w:rPr>
+        <w:t xml:space="preserve"> a)</w:t>
+      </w:r>
+      <w:r>
+        <w:rPr>
+          <w:rStyle w:val="c1"/>
+          <w:rFonts w:ascii="Calibri" w:hAnsi="Calibri" w:cs="Calibri"/>
+          <w:color w:val="000000"/>
+        </w:rPr>
+        <w:t xml:space="preserve">, compara las horas estimadas en los videojuegos y en las series el </w:t>
+      </w:r>
+      <w:proofErr w:type="spellStart"/>
+      <w:r>
+        <w:rPr>
+          <w:rStyle w:val="c1"/>
+          <w:rFonts w:ascii="Calibri" w:hAnsi="Calibri" w:cs="Calibri"/>
+          <w:color w:val="000000"/>
+        </w:rPr>
+        <w:t>numero</w:t>
+      </w:r>
+      <w:proofErr w:type="spellEnd"/>
+      <w:r>
+        <w:rPr>
+          <w:rStyle w:val="c1"/>
+          <w:rFonts w:ascii="Calibri" w:hAnsi="Calibri" w:cs="Calibri"/>
+          <w:color w:val="000000"/>
+        </w:rPr>
+        <w:t xml:space="preserve"> de temporadas. Como parámetro que tenga un objeto, no es necesario que implementes la interfaz Comparable. Recuerda el uso </w:t>
+      </w:r>
+      <w:proofErr w:type="gramStart"/>
+      <w:r>
+        <w:rPr>
+          <w:rStyle w:val="c1"/>
+          <w:rFonts w:ascii="Calibri" w:hAnsi="Calibri" w:cs="Calibri"/>
+          <w:color w:val="000000"/>
+        </w:rPr>
+        <w:t>de los casting</w:t>
+      </w:r>
+      <w:proofErr w:type="gramEnd"/>
+      <w:r>
+        <w:rPr>
+          <w:rStyle w:val="c1"/>
+          <w:rFonts w:ascii="Calibri" w:hAnsi="Calibri" w:cs="Calibri"/>
+          <w:color w:val="000000"/>
+        </w:rPr>
+        <w:t xml:space="preserve"> de objetos.</w:t>
       </w:r>
     </w:p>
     <w:p>
@@ -915,7 +1400,25 @@
           <w:rFonts w:ascii="Calibri" w:hAnsi="Calibri" w:cs="Calibri"/>
           <w:color w:val="000000"/>
         </w:rPr>
-        <w:t>Crea dos arrays, uno de</w:t>
+        <w:t xml:space="preserve">Crea dos </w:t>
+      </w:r>
+      <w:proofErr w:type="spellStart"/>
+      <w:r>
+        <w:rPr>
+          <w:rStyle w:val="c13"/>
+          <w:rFonts w:ascii="Calibri" w:hAnsi="Calibri" w:cs="Calibri"/>
+          <w:color w:val="000000"/>
+        </w:rPr>
+        <w:t>arrays</w:t>
+      </w:r>
+      <w:proofErr w:type="spellEnd"/>
+      <w:r>
+        <w:rPr>
+          <w:rStyle w:val="c13"/>
+          <w:rFonts w:ascii="Calibri" w:hAnsi="Calibri" w:cs="Calibri"/>
+          <w:color w:val="000000"/>
+        </w:rPr>
+        <w:t>, uno de</w:t>
       </w:r>
       <w:r>
         <w:rPr>
@@ -1041,6 +1544,7 @@
         </w:rPr>
         <w:t> con el método </w:t>
       </w:r>
+      <w:proofErr w:type="gramStart"/>
       <w:r>
         <w:rPr>
           <w:rStyle w:val="c10"/>
@@ -1049,7 +1553,18 @@
           <w:bCs/>
           <w:color w:val="000000"/>
         </w:rPr>
-        <w:t>entregar()</w:t>
+        <w:t>entregar(</w:t>
+      </w:r>
+      <w:proofErr w:type="gramEnd"/>
+      <w:r>
+        <w:rPr>
+          <w:rStyle w:val="c10"/>
+          <w:rFonts w:ascii="Calibri" w:hAnsi="Calibri" w:cs="Calibri"/>
+          <w:b/>
+          <w:bCs/>
+          <w:color w:val="000000"/>
+        </w:rPr>
+        <w:t>)</w:t>
       </w:r>
       <w:r>
         <w:rPr>
@@ -1163,7 +1678,53 @@
           <w:rFonts w:ascii="Calibri" w:hAnsi="Calibri" w:cs="Calibri"/>
           <w:color w:val="000000"/>
         </w:rPr>
-        <w:t> tiene más horas estimadas y la serie con mas temporadas. Muéstralos en pantalla con toda su información (usa el método toString()).</w:t>
+        <w:t xml:space="preserve"> tiene más horas estimadas y la serie con </w:t>
+      </w:r>
+      <w:proofErr w:type="spellStart"/>
+      <w:r>
+        <w:rPr>
+          <w:rStyle w:val="c1"/>
+          <w:rFonts w:ascii="Calibri" w:hAnsi="Calibri" w:cs="Calibri"/>
+          <w:color w:val="000000"/>
+        </w:rPr>
+        <w:t>mas</w:t>
+      </w:r>
+      <w:proofErr w:type="spellEnd"/>
+      <w:r>
+        <w:rPr>
+          <w:rStyle w:val="c1"/>
+          <w:rFonts w:ascii="Calibri" w:hAnsi="Calibri" w:cs="Calibri"/>
+          <w:color w:val="000000"/>
+        </w:rPr>
+        <w:t xml:space="preserve"> temporadas. Muéstralos en pantalla con toda su información (usa el método </w:t>
+      </w:r>
+      <w:proofErr w:type="spellStart"/>
+      <w:proofErr w:type="gramStart"/>
+      <w:r>
+        <w:rPr>
+          <w:rStyle w:val="c1"/>
+          <w:rFonts w:ascii="Calibri" w:hAnsi="Calibri" w:cs="Calibri"/>
+          <w:color w:val="000000"/>
+        </w:rPr>
+        <w:t>toString</w:t>
+      </w:r>
+      <w:proofErr w:type="spellEnd"/>
+      <w:r>
+        <w:rPr>
+          <w:rStyle w:val="c1"/>
+          <w:rFonts w:ascii="Calibri" w:hAnsi="Calibri" w:cs="Calibri"/>
+          <w:color w:val="000000"/>
+        </w:rPr>
+        <w:t>(</w:t>
+      </w:r>
+      <w:proofErr w:type="gramEnd"/>
+      <w:r>
+        <w:rPr>
+          <w:rStyle w:val="c1"/>
+          <w:rFonts w:ascii="Calibri" w:hAnsi="Calibri" w:cs="Calibri"/>
+          <w:color w:val="000000"/>
+        </w:rPr>
+        <w:t>)).</w:t>
       </w:r>
     </w:p>
     <w:p/>

</xml_diff>